<commit_message>
Fixing further formatting errors
</commit_message>
<xml_diff>
--- a/Documentation/Project_SupplementarySpecification.docx
+++ b/Documentation/Project_SupplementarySpecification.docx
@@ -116,7 +116,7 @@
       <w:tblPr>
         <w:tblW w:w="9504" w:type="dxa"/>
         <w:jc w:val="left"/>
-        <w:tblInd w:w="-31" w:type="dxa"/>
+        <w:tblInd w:w="-38" w:type="dxa"/>
         <w:tblBorders>
           <w:top w:val="single" w:sz="6" w:space="0" w:color="00000A"/>
           <w:left w:val="single" w:sz="6" w:space="0" w:color="00000A"/>
@@ -127,7 +127,7 @@
         </w:tblBorders>
         <w:tblCellMar>
           <w:top w:w="0" w:type="dxa"/>
-          <w:left w:w="75" w:type="dxa"/>
+          <w:left w:w="67" w:type="dxa"/>
           <w:bottom w:w="0" w:type="dxa"/>
           <w:right w:w="108" w:type="dxa"/>
         </w:tblCellMar>
@@ -135,8 +135,8 @@
       </w:tblPr>
       <w:tblGrid>
         <w:gridCol w:w="2299"/>
-        <w:gridCol w:w="1152"/>
-        <w:gridCol w:w="3748"/>
+        <w:gridCol w:w="1151"/>
+        <w:gridCol w:w="3749"/>
         <w:gridCol w:w="2304"/>
       </w:tblGrid>
       <w:tr>
@@ -154,7 +154,7 @@
             </w:tcBorders>
             <w:shd w:fill="auto" w:val="clear"/>
             <w:tcMar>
-              <w:left w:w="75" w:type="dxa"/>
+              <w:left w:w="67" w:type="dxa"/>
             </w:tcMar>
           </w:tcPr>
           <w:p>
@@ -178,7 +178,7 @@
         </w:tc>
         <w:tc>
           <w:tcPr>
-            <w:tcW w:w="1152" w:type="dxa"/>
+            <w:tcW w:w="1151" w:type="dxa"/>
             <w:tcBorders>
               <w:top w:val="single" w:sz="6" w:space="0" w:color="00000A"/>
               <w:left w:val="single" w:sz="6" w:space="0" w:color="00000A"/>
@@ -189,7 +189,7 @@
             </w:tcBorders>
             <w:shd w:fill="auto" w:val="clear"/>
             <w:tcMar>
-              <w:left w:w="75" w:type="dxa"/>
+              <w:left w:w="67" w:type="dxa"/>
             </w:tcMar>
           </w:tcPr>
           <w:p>
@@ -213,7 +213,7 @@
         </w:tc>
         <w:tc>
           <w:tcPr>
-            <w:tcW w:w="3748" w:type="dxa"/>
+            <w:tcW w:w="3749" w:type="dxa"/>
             <w:tcBorders>
               <w:top w:val="single" w:sz="6" w:space="0" w:color="00000A"/>
               <w:left w:val="single" w:sz="6" w:space="0" w:color="00000A"/>
@@ -224,7 +224,7 @@
             </w:tcBorders>
             <w:shd w:fill="auto" w:val="clear"/>
             <w:tcMar>
-              <w:left w:w="75" w:type="dxa"/>
+              <w:left w:w="67" w:type="dxa"/>
             </w:tcMar>
           </w:tcPr>
           <w:p>
@@ -259,7 +259,7 @@
             </w:tcBorders>
             <w:shd w:fill="auto" w:val="clear"/>
             <w:tcMar>
-              <w:left w:w="75" w:type="dxa"/>
+              <w:left w:w="67" w:type="dxa"/>
             </w:tcMar>
           </w:tcPr>
           <w:p>
@@ -297,7 +297,7 @@
             </w:tcBorders>
             <w:shd w:fill="auto" w:val="clear"/>
             <w:tcMar>
-              <w:left w:w="75" w:type="dxa"/>
+              <w:left w:w="67" w:type="dxa"/>
             </w:tcMar>
           </w:tcPr>
           <w:p>
@@ -318,7 +318,7 @@
         </w:tc>
         <w:tc>
           <w:tcPr>
-            <w:tcW w:w="1152" w:type="dxa"/>
+            <w:tcW w:w="1151" w:type="dxa"/>
             <w:tcBorders>
               <w:top w:val="single" w:sz="6" w:space="0" w:color="00000A"/>
               <w:left w:val="single" w:sz="6" w:space="0" w:color="00000A"/>
@@ -329,7 +329,7 @@
             </w:tcBorders>
             <w:shd w:fill="auto" w:val="clear"/>
             <w:tcMar>
-              <w:left w:w="75" w:type="dxa"/>
+              <w:left w:w="67" w:type="dxa"/>
             </w:tcMar>
           </w:tcPr>
           <w:p>
@@ -349,7 +349,7 @@
         </w:tc>
         <w:tc>
           <w:tcPr>
-            <w:tcW w:w="3748" w:type="dxa"/>
+            <w:tcW w:w="3749" w:type="dxa"/>
             <w:tcBorders>
               <w:top w:val="single" w:sz="6" w:space="0" w:color="00000A"/>
               <w:left w:val="single" w:sz="6" w:space="0" w:color="00000A"/>
@@ -360,7 +360,7 @@
             </w:tcBorders>
             <w:shd w:fill="auto" w:val="clear"/>
             <w:tcMar>
-              <w:left w:w="75" w:type="dxa"/>
+              <w:left w:w="67" w:type="dxa"/>
             </w:tcMar>
           </w:tcPr>
           <w:p>
@@ -394,7 +394,7 @@
             </w:tcBorders>
             <w:shd w:fill="auto" w:val="clear"/>
             <w:tcMar>
-              <w:left w:w="75" w:type="dxa"/>
+              <w:left w:w="67" w:type="dxa"/>
             </w:tcMar>
           </w:tcPr>
           <w:p>
@@ -429,7 +429,7 @@
             </w:tcBorders>
             <w:shd w:fill="auto" w:val="clear"/>
             <w:tcMar>
-              <w:left w:w="75" w:type="dxa"/>
+              <w:left w:w="67" w:type="dxa"/>
             </w:tcMar>
           </w:tcPr>
           <w:p>
@@ -450,7 +450,7 @@
         </w:tc>
         <w:tc>
           <w:tcPr>
-            <w:tcW w:w="1152" w:type="dxa"/>
+            <w:tcW w:w="1151" w:type="dxa"/>
             <w:tcBorders>
               <w:top w:val="single" w:sz="6" w:space="0" w:color="00000A"/>
               <w:left w:val="single" w:sz="6" w:space="0" w:color="00000A"/>
@@ -461,7 +461,7 @@
             </w:tcBorders>
             <w:shd w:fill="auto" w:val="clear"/>
             <w:tcMar>
-              <w:left w:w="75" w:type="dxa"/>
+              <w:left w:w="67" w:type="dxa"/>
             </w:tcMar>
           </w:tcPr>
           <w:p>
@@ -482,7 +482,7 @@
         </w:tc>
         <w:tc>
           <w:tcPr>
-            <w:tcW w:w="3748" w:type="dxa"/>
+            <w:tcW w:w="3749" w:type="dxa"/>
             <w:tcBorders>
               <w:top w:val="single" w:sz="6" w:space="0" w:color="00000A"/>
               <w:left w:val="single" w:sz="6" w:space="0" w:color="00000A"/>
@@ -493,7 +493,7 @@
             </w:tcBorders>
             <w:shd w:fill="auto" w:val="clear"/>
             <w:tcMar>
-              <w:left w:w="75" w:type="dxa"/>
+              <w:left w:w="67" w:type="dxa"/>
             </w:tcMar>
           </w:tcPr>
           <w:p>
@@ -525,7 +525,7 @@
             </w:tcBorders>
             <w:shd w:fill="auto" w:val="clear"/>
             <w:tcMar>
-              <w:left w:w="75" w:type="dxa"/>
+              <w:left w:w="67" w:type="dxa"/>
             </w:tcMar>
           </w:tcPr>
           <w:p>
@@ -560,7 +560,7 @@
             </w:tcBorders>
             <w:shd w:fill="auto" w:val="clear"/>
             <w:tcMar>
-              <w:left w:w="75" w:type="dxa"/>
+              <w:left w:w="67" w:type="dxa"/>
             </w:tcMar>
           </w:tcPr>
           <w:p>
@@ -581,7 +581,7 @@
         </w:tc>
         <w:tc>
           <w:tcPr>
-            <w:tcW w:w="1152" w:type="dxa"/>
+            <w:tcW w:w="1151" w:type="dxa"/>
             <w:tcBorders>
               <w:top w:val="single" w:sz="6" w:space="0" w:color="00000A"/>
               <w:left w:val="single" w:sz="6" w:space="0" w:color="00000A"/>
@@ -592,7 +592,7 @@
             </w:tcBorders>
             <w:shd w:fill="auto" w:val="clear"/>
             <w:tcMar>
-              <w:left w:w="75" w:type="dxa"/>
+              <w:left w:w="67" w:type="dxa"/>
             </w:tcMar>
           </w:tcPr>
           <w:p>
@@ -613,7 +613,7 @@
         </w:tc>
         <w:tc>
           <w:tcPr>
-            <w:tcW w:w="3748" w:type="dxa"/>
+            <w:tcW w:w="3749" w:type="dxa"/>
             <w:tcBorders>
               <w:top w:val="single" w:sz="6" w:space="0" w:color="00000A"/>
               <w:left w:val="single" w:sz="6" w:space="0" w:color="00000A"/>
@@ -624,7 +624,7 @@
             </w:tcBorders>
             <w:shd w:fill="auto" w:val="clear"/>
             <w:tcMar>
-              <w:left w:w="75" w:type="dxa"/>
+              <w:left w:w="67" w:type="dxa"/>
             </w:tcMar>
           </w:tcPr>
           <w:p>
@@ -656,7 +656,7 @@
             </w:tcBorders>
             <w:shd w:fill="auto" w:val="clear"/>
             <w:tcMar>
-              <w:left w:w="75" w:type="dxa"/>
+              <w:left w:w="67" w:type="dxa"/>
             </w:tcMar>
           </w:tcPr>
           <w:p>
@@ -691,7 +691,7 @@
             </w:tcBorders>
             <w:shd w:fill="auto" w:val="clear"/>
             <w:tcMar>
-              <w:left w:w="75" w:type="dxa"/>
+              <w:left w:w="67" w:type="dxa"/>
             </w:tcMar>
           </w:tcPr>
           <w:p>
@@ -712,7 +712,7 @@
         </w:tc>
         <w:tc>
           <w:tcPr>
-            <w:tcW w:w="1152" w:type="dxa"/>
+            <w:tcW w:w="1151" w:type="dxa"/>
             <w:tcBorders>
               <w:top w:val="single" w:sz="6" w:space="0" w:color="00000A"/>
               <w:left w:val="single" w:sz="6" w:space="0" w:color="00000A"/>
@@ -723,7 +723,7 @@
             </w:tcBorders>
             <w:shd w:fill="auto" w:val="clear"/>
             <w:tcMar>
-              <w:left w:w="75" w:type="dxa"/>
+              <w:left w:w="67" w:type="dxa"/>
             </w:tcMar>
           </w:tcPr>
           <w:p>
@@ -744,7 +744,7 @@
         </w:tc>
         <w:tc>
           <w:tcPr>
-            <w:tcW w:w="3748" w:type="dxa"/>
+            <w:tcW w:w="3749" w:type="dxa"/>
             <w:tcBorders>
               <w:top w:val="single" w:sz="6" w:space="0" w:color="00000A"/>
               <w:left w:val="single" w:sz="6" w:space="0" w:color="00000A"/>
@@ -755,7 +755,7 @@
             </w:tcBorders>
             <w:shd w:fill="auto" w:val="clear"/>
             <w:tcMar>
-              <w:left w:w="75" w:type="dxa"/>
+              <w:left w:w="67" w:type="dxa"/>
             </w:tcMar>
           </w:tcPr>
           <w:p>
@@ -787,7 +787,7 @@
             </w:tcBorders>
             <w:shd w:fill="auto" w:val="clear"/>
             <w:tcMar>
-              <w:left w:w="75" w:type="dxa"/>
+              <w:left w:w="67" w:type="dxa"/>
             </w:tcMar>
           </w:tcPr>
           <w:p>
@@ -1162,9 +1162,9 @@
           <w:rFonts w:ascii="Times New Roman" w:hAnsi="Times New Roman"/>
         </w:rPr>
       </w:pPr>
-      <w:bookmarkStart w:id="1" w:name="_Toc254775819"/>
+      <w:bookmarkStart w:id="1" w:name="_Toc456598586"/>
       <w:bookmarkStart w:id="2" w:name="_Toc456600917"/>
-      <w:bookmarkStart w:id="3" w:name="_Toc456598586"/>
+      <w:bookmarkStart w:id="3" w:name="_Toc254775819"/>
       <w:bookmarkEnd w:id="1"/>
       <w:bookmarkEnd w:id="2"/>
       <w:bookmarkEnd w:id="3"/>
@@ -1294,7 +1294,19 @@
       </w:pPr>
       <w:r>
         <w:rPr/>
-        <w:t>The application should be available 24 hours of 24, since it is an online service.</w:t>
+        <w:t>The application should be available 24 hours of 2</w:t>
+      </w:r>
+      <w:r>
+        <w:rPr/>
+        <w:t>4</w:t>
+      </w:r>
+      <w:r>
+        <w:rPr/>
+        <w:t xml:space="preserve">, </w:t>
+      </w:r>
+      <w:r>
+        <w:rPr/>
+        <w:t>except for the periods when the app gets updated, the server restarted or system upgrades.</w:t>
       </w:r>
     </w:p>
     <w:p>
@@ -1537,12 +1549,11 @@
           <w:ilvl w:val="0"/>
           <w:numId w:val="0"/>
         </w:numPr>
-        <w:ind w:hanging="0"/>
+        <w:ind w:left="720" w:hanging="0"/>
         <w:rPr/>
       </w:pPr>
       <w:r>
         <w:rPr/>
-        <w:tab/>
         <w:t>The application is designed to be run on devices running Android.</w:t>
       </w:r>
     </w:p>
@@ -1572,7 +1583,7 @@
     </w:p>
     <w:p>
       <w:pPr>
-        <w:pStyle w:val="TextBody"/>
+        <w:pStyle w:val="Heading1"/>
         <w:numPr>
           <w:ilvl w:val="0"/>
           <w:numId w:val="4"/>
@@ -1580,19 +1591,18 @@
         <w:rPr/>
       </w:pPr>
       <w:r>
-        <w:rPr/>
+        <w:rPr>
+          <w:rFonts w:ascii="Times\ New Roman" w:hAnsi="Times\ New Roman"/>
+          <w:b w:val="false"/>
+          <w:bCs w:val="false"/>
+        </w:rPr>
         <w:t>Hardware Requirements</w:t>
       </w:r>
     </w:p>
     <w:p>
       <w:pPr>
         <w:pStyle w:val="TextBody"/>
-        <w:numPr>
-          <w:ilvl w:val="0"/>
-          <w:numId w:val="0"/>
-        </w:numPr>
         <w:spacing w:before="0" w:after="120"/>
-        <w:ind w:left="1440" w:hanging="0"/>
         <w:rPr/>
       </w:pPr>
       <w:r>
@@ -1817,7 +1827,7 @@
     <w:tblPr>
       <w:tblW w:w="9558" w:type="dxa"/>
       <w:jc w:val="left"/>
-      <w:tblInd w:w="-31" w:type="dxa"/>
+      <w:tblInd w:w="-38" w:type="dxa"/>
       <w:tblBorders>
         <w:top w:val="single" w:sz="6" w:space="0" w:color="00000A"/>
         <w:left w:val="single" w:sz="6" w:space="0" w:color="00000A"/>
@@ -1828,7 +1838,7 @@
       </w:tblBorders>
       <w:tblCellMar>
         <w:top w:w="0" w:type="dxa"/>
-        <w:left w:w="75" w:type="dxa"/>
+        <w:left w:w="67" w:type="dxa"/>
         <w:bottom w:w="0" w:type="dxa"/>
         <w:right w:w="108" w:type="dxa"/>
       </w:tblCellMar>
@@ -1853,7 +1863,7 @@
           </w:tcBorders>
           <w:shd w:fill="auto" w:val="clear"/>
           <w:tcMar>
-            <w:left w:w="75" w:type="dxa"/>
+            <w:left w:w="67" w:type="dxa"/>
           </w:tcMar>
         </w:tcPr>
         <w:p>
@@ -1880,7 +1890,7 @@
           </w:tcBorders>
           <w:shd w:fill="auto" w:val="clear"/>
           <w:tcMar>
-            <w:left w:w="75" w:type="dxa"/>
+            <w:left w:w="67" w:type="dxa"/>
           </w:tcMar>
         </w:tcPr>
         <w:p>
@@ -1919,7 +1929,7 @@
           </w:tcBorders>
           <w:shd w:fill="auto" w:val="clear"/>
           <w:tcMar>
-            <w:left w:w="75" w:type="dxa"/>
+            <w:left w:w="67" w:type="dxa"/>
           </w:tcMar>
         </w:tcPr>
         <w:p>
@@ -1948,7 +1958,7 @@
           </w:tcBorders>
           <w:shd w:fill="auto" w:val="clear"/>
           <w:tcMar>
-            <w:left w:w="75" w:type="dxa"/>
+            <w:left w:w="67" w:type="dxa"/>
           </w:tcMar>
         </w:tcPr>
         <w:p>
@@ -1983,7 +1993,7 @@
           </w:tcBorders>
           <w:shd w:fill="auto" w:val="clear"/>
           <w:tcMar>
-            <w:left w:w="75" w:type="dxa"/>
+            <w:left w:w="67" w:type="dxa"/>
           </w:tcMar>
         </w:tcPr>
         <w:p>
@@ -2017,8 +2027,8 @@
     <w:lvl w:ilvl="0">
       <w:start w:val="1"/>
       <w:pStyle w:val="Heading1"/>
-      <w:numFmt w:val="decimal"/>
-      <w:lvlText w:val="%1."/>
+      <w:numFmt w:val="lowerLetter"/>
+      <w:lvlText w:val="%1)"/>
       <w:lvlJc w:val="left"/>
       <w:pPr>
         <w:ind w:left="0" w:hanging="0"/>
@@ -2027,8 +2037,8 @@
     <w:lvl w:ilvl="1">
       <w:start w:val="1"/>
       <w:pStyle w:val="Heading2"/>
-      <w:numFmt w:val="decimal"/>
-      <w:lvlText w:val="%1.%2"/>
+      <w:numFmt w:val="lowerLetter"/>
+      <w:lvlText w:val="%1.%2)"/>
       <w:lvlJc w:val="left"/>
       <w:pPr>
         <w:ind w:left="0" w:hanging="0"/>
@@ -2341,106 +2351,79 @@
       <w:lvlText w:val="%1)"/>
       <w:lvlJc w:val="left"/>
       <w:pPr>
-        <w:tabs>
-          <w:tab w:val="num" w:pos="720"/>
-        </w:tabs>
-        <w:ind w:left="720" w:hanging="360"/>
+        <w:ind w:left="0" w:hanging="0"/>
       </w:pPr>
     </w:lvl>
     <w:lvl w:ilvl="1">
       <w:start w:val="1"/>
       <w:numFmt w:val="lowerLetter"/>
-      <w:lvlText w:val="(%2)"/>
+      <w:lvlText w:val="%1.%2)"/>
       <w:lvlJc w:val="left"/>
       <w:pPr>
-        <w:tabs>
-          <w:tab w:val="num" w:pos="1080"/>
-        </w:tabs>
-        <w:ind w:left="1080" w:hanging="360"/>
+        <w:ind w:left="0" w:hanging="0"/>
       </w:pPr>
     </w:lvl>
     <w:lvl w:ilvl="2">
       <w:start w:val="1"/>
-      <w:numFmt w:val="lowerLetter"/>
-      <w:lvlText w:val="(%3)"/>
+      <w:numFmt w:val="decimal"/>
+      <w:lvlText w:val="%1.%2.%3"/>
       <w:lvlJc w:val="left"/>
       <w:pPr>
-        <w:tabs>
-          <w:tab w:val="num" w:pos="1440"/>
-        </w:tabs>
-        <w:ind w:left="1440" w:hanging="360"/>
+        <w:ind w:left="0" w:hanging="0"/>
       </w:pPr>
     </w:lvl>
     <w:lvl w:ilvl="3">
       <w:start w:val="1"/>
-      <w:numFmt w:val="lowerLetter"/>
-      <w:lvlText w:val="(%4)"/>
+      <w:numFmt w:val="decimal"/>
+      <w:lvlText w:val="%1.%2.%3.%4"/>
       <w:lvlJc w:val="left"/>
       <w:pPr>
-        <w:tabs>
-          <w:tab w:val="num" w:pos="1800"/>
-        </w:tabs>
-        <w:ind w:left="1800" w:hanging="360"/>
+        <w:ind w:left="0" w:hanging="0"/>
       </w:pPr>
     </w:lvl>
     <w:lvl w:ilvl="4">
       <w:start w:val="1"/>
-      <w:numFmt w:val="lowerLetter"/>
-      <w:lvlText w:val="(%5)"/>
+      <w:numFmt w:val="decimal"/>
+      <w:lvlText w:val="%1.%2.%3.%4.%5"/>
       <w:lvlJc w:val="left"/>
       <w:pPr>
-        <w:tabs>
-          <w:tab w:val="num" w:pos="2160"/>
-        </w:tabs>
-        <w:ind w:left="2160" w:hanging="360"/>
+        <w:ind w:left="0" w:hanging="0"/>
       </w:pPr>
     </w:lvl>
     <w:lvl w:ilvl="5">
       <w:start w:val="1"/>
-      <w:numFmt w:val="lowerLetter"/>
-      <w:lvlText w:val="(%6)"/>
+      <w:numFmt w:val="decimal"/>
+      <w:lvlText w:val="%1.%2.%3.%4.%5.%6"/>
       <w:lvlJc w:val="left"/>
       <w:pPr>
-        <w:tabs>
-          <w:tab w:val="num" w:pos="2520"/>
-        </w:tabs>
-        <w:ind w:left="2520" w:hanging="360"/>
+        <w:ind w:left="0" w:hanging="0"/>
       </w:pPr>
     </w:lvl>
     <w:lvl w:ilvl="6">
       <w:start w:val="1"/>
-      <w:numFmt w:val="lowerLetter"/>
-      <w:lvlText w:val="(%7)"/>
+      <w:numFmt w:val="decimal"/>
+      <w:lvlText w:val="%1.%2.%3.%4.%5.%6.%7"/>
       <w:lvlJc w:val="left"/>
       <w:pPr>
-        <w:tabs>
-          <w:tab w:val="num" w:pos="2880"/>
-        </w:tabs>
-        <w:ind w:left="2880" w:hanging="360"/>
+        <w:ind w:left="0" w:hanging="0"/>
       </w:pPr>
     </w:lvl>
     <w:lvl w:ilvl="7">
       <w:start w:val="1"/>
-      <w:numFmt w:val="lowerLetter"/>
-      <w:lvlText w:val="(%8)"/>
+      <w:numFmt w:val="decimal"/>
+      <w:lvlText w:val="%1.%2.%3.%4.%5.%6.%7.%8"/>
       <w:lvlJc w:val="left"/>
       <w:pPr>
-        <w:tabs>
-          <w:tab w:val="num" w:pos="3240"/>
-        </w:tabs>
-        <w:ind w:left="3240" w:hanging="360"/>
+        <w:ind w:left="0" w:hanging="0"/>
       </w:pPr>
     </w:lvl>
     <w:lvl w:ilvl="8">
       <w:start w:val="1"/>
-      <w:numFmt w:val="lowerLetter"/>
-      <w:lvlText w:val="(%9)"/>
+      <w:numFmt w:val="decimal"/>
+      <w:lvlText w:val="%1.%2.%3.%4.%5.%6.%7.%8.%9"/>
       <w:lvlJc w:val="left"/>
       <w:pPr>
-        <w:tabs>
-          <w:tab w:val="num" w:pos="3600"/>
-        </w:tabs>
-        <w:ind w:left="3600" w:hanging="360"/>
+        <w:ind w:left="0" w:hanging="0"/>
       </w:pPr>
     </w:lvl>
   </w:abstractNum>
@@ -2641,6 +2624,7 @@
         <w:ilvl w:val="0"/>
         <w:numId w:val="1"/>
       </w:numPr>
+      <w:bidi w:val="0"/>
       <w:spacing w:before="120" w:after="60"/>
       <w:ind w:left="720" w:hanging="720"/>
       <w:outlineLvl w:val="0"/>
@@ -2648,8 +2632,8 @@
     </w:pPr>
     <w:rPr>
       <w:rFonts w:ascii="Arial" w:hAnsi="Arial"/>
-      <w:b/>
-      <w:sz w:val="24"/>
+      <w:b w:val="false"/>
+      <w:sz w:val="20"/>
     </w:rPr>
   </w:style>
   <w:style w:type="paragraph" w:styleId="Heading2">
@@ -3227,6 +3211,69 @@
       <w:rFonts w:cs="OpenSymbol"/>
     </w:rPr>
   </w:style>
+  <w:style w:type="character" w:styleId="ListLabel50">
+    <w:name w:val="ListLabel 50"/>
+    <w:qFormat/>
+    <w:rPr>
+      <w:rFonts w:ascii="Times New Roman" w:hAnsi="Times New Roman" w:cs="OpenSymbol"/>
+    </w:rPr>
+  </w:style>
+  <w:style w:type="character" w:styleId="ListLabel51">
+    <w:name w:val="ListLabel 51"/>
+    <w:qFormat/>
+    <w:rPr>
+      <w:rFonts w:cs="OpenSymbol"/>
+    </w:rPr>
+  </w:style>
+  <w:style w:type="character" w:styleId="ListLabel52">
+    <w:name w:val="ListLabel 52"/>
+    <w:qFormat/>
+    <w:rPr>
+      <w:rFonts w:cs="OpenSymbol"/>
+    </w:rPr>
+  </w:style>
+  <w:style w:type="character" w:styleId="ListLabel53">
+    <w:name w:val="ListLabel 53"/>
+    <w:qFormat/>
+    <w:rPr>
+      <w:rFonts w:cs="OpenSymbol"/>
+    </w:rPr>
+  </w:style>
+  <w:style w:type="character" w:styleId="ListLabel54">
+    <w:name w:val="ListLabel 54"/>
+    <w:qFormat/>
+    <w:rPr>
+      <w:rFonts w:cs="OpenSymbol"/>
+    </w:rPr>
+  </w:style>
+  <w:style w:type="character" w:styleId="ListLabel55">
+    <w:name w:val="ListLabel 55"/>
+    <w:qFormat/>
+    <w:rPr>
+      <w:rFonts w:cs="OpenSymbol"/>
+    </w:rPr>
+  </w:style>
+  <w:style w:type="character" w:styleId="ListLabel56">
+    <w:name w:val="ListLabel 56"/>
+    <w:qFormat/>
+    <w:rPr>
+      <w:rFonts w:cs="OpenSymbol"/>
+    </w:rPr>
+  </w:style>
+  <w:style w:type="character" w:styleId="ListLabel57">
+    <w:name w:val="ListLabel 57"/>
+    <w:qFormat/>
+    <w:rPr>
+      <w:rFonts w:cs="OpenSymbol"/>
+    </w:rPr>
+  </w:style>
+  <w:style w:type="character" w:styleId="ListLabel58">
+    <w:name w:val="ListLabel 58"/>
+    <w:qFormat/>
+    <w:rPr>
+      <w:rFonts w:cs="OpenSymbol"/>
+    </w:rPr>
+  </w:style>
   <w:style w:type="paragraph" w:styleId="Heading">
     <w:name w:val="Heading"/>
     <w:basedOn w:val="Normal"/>
@@ -3700,6 +3747,13 @@
   <w:style w:type="paragraph" w:styleId="TableHeading">
     <w:name w:val="Table Heading"/>
     <w:basedOn w:val="TableContents"/>
+    <w:qFormat/>
+    <w:pPr/>
+    <w:rPr/>
+  </w:style>
+  <w:style w:type="paragraph" w:styleId="Heading10">
+    <w:name w:val="Heading 10"/>
+    <w:basedOn w:val="Heading"/>
     <w:qFormat/>
     <w:pPr/>
     <w:rPr/>

</xml_diff>